<commit_message>
update the font size in docx file
</commit_message>
<xml_diff>
--- a/HajarAmaraCV.docx
+++ b/HajarAmaraCV.docx
@@ -4,27 +4,23 @@
   <w:body>
     <w:p>
       <w:pPr>
+        <w:bidi/>
         <w:spacing w:after="0" w:line="276" w:lineRule="auto"/>
-        <w:ind w:left="1656" w:right="0" w:firstLine="0"/>
-        <w:rPr>
-          <w:rFonts w:ascii="David" w:hAnsi="David" w:cs="David"/>
-        </w:rPr>
-      </w:pPr>
+        <w:ind w:left="1440" w:right="0" w:firstLine="0"/>
+        <w:jc w:val="center"/>
+        <w:rPr>
+          <w:rFonts w:ascii="David" w:hAnsi="David" w:cs="David"/>
+        </w:rPr>
+      </w:pPr>
+      <w:bookmarkStart w:id="0" w:name="_GoBack"/>
+      <w:bookmarkEnd w:id="0"/>
       <w:r>
         <w:rPr>
           <w:rFonts w:ascii="David" w:hAnsi="David" w:cs="David"/>
           <w:b/>
           <w:sz w:val="44"/>
         </w:rPr>
-        <w:t xml:space="preserve">             </w:t>
-      </w:r>
-      <w:r>
-        <w:rPr>
-          <w:rFonts w:ascii="David" w:hAnsi="David" w:cs="David"/>
-          <w:b/>
-          <w:sz w:val="44"/>
-        </w:rPr>
-        <w:t>HAJAR AMARA</w:t>
+        <w:t>Hajar Amara</w:t>
       </w:r>
     </w:p>
     <w:p>
@@ -34,17 +30,23 @@
         <w:jc w:val="center"/>
         <w:rPr>
           <w:rFonts w:ascii="David" w:hAnsi="David" w:cs="David"/>
-        </w:rPr>
-      </w:pPr>
-      <w:r>
-        <w:rPr>
-          <w:rFonts w:ascii="David" w:hAnsi="David" w:cs="David"/>
+          <w:sz w:val="24"/>
+          <w:szCs w:val="24"/>
+        </w:rPr>
+      </w:pPr>
+      <w:r>
+        <w:rPr>
+          <w:rFonts w:ascii="David" w:hAnsi="David" w:cs="David"/>
+          <w:sz w:val="24"/>
+          <w:szCs w:val="24"/>
         </w:rPr>
         <w:t>hajar.amara.9@gmail.com | 0522216445</w:t>
       </w:r>
       <w:r>
         <w:rPr>
           <w:rFonts w:ascii="David" w:hAnsi="David" w:cs="David"/>
+          <w:sz w:val="24"/>
+          <w:szCs w:val="24"/>
         </w:rPr>
         <w:t xml:space="preserve"> LinkedIn: </w:t>
       </w:r>
@@ -52,6 +54,8 @@
         <w:r>
           <w:rPr>
             <w:rFonts w:ascii="David" w:hAnsi="David" w:cs="David"/>
+            <w:sz w:val="24"/>
+            <w:szCs w:val="24"/>
             <w:u w:val="single" w:color="000000"/>
           </w:rPr>
           <w:t>https://www.linkedin.com/in/hajar</w:t>
@@ -62,6 +66,8 @@
         <w:r>
           <w:rPr>
             <w:rFonts w:ascii="David" w:hAnsi="David" w:cs="David"/>
+            <w:sz w:val="24"/>
+            <w:szCs w:val="24"/>
             <w:u w:val="single" w:color="000000"/>
           </w:rPr>
           <w:t>amara</w:t>
@@ -71,6 +77,8 @@
         <w:r>
           <w:rPr>
             <w:rFonts w:ascii="David" w:hAnsi="David" w:cs="David"/>
+            <w:sz w:val="24"/>
+            <w:szCs w:val="24"/>
             <w:u w:val="single" w:color="000000"/>
           </w:rPr>
           <w:t>-</w:t>
@@ -80,6 +88,8 @@
         <w:r>
           <w:rPr>
             <w:rFonts w:ascii="David" w:hAnsi="David" w:cs="David"/>
+            <w:sz w:val="24"/>
+            <w:szCs w:val="24"/>
             <w:u w:val="single" w:color="000000"/>
           </w:rPr>
           <w:t>193292b3/</w:t>
@@ -89,6 +99,8 @@
         <w:r>
           <w:rPr>
             <w:rFonts w:ascii="David" w:hAnsi="David" w:cs="David"/>
+            <w:sz w:val="24"/>
+            <w:szCs w:val="24"/>
           </w:rPr>
           <w:t xml:space="preserve"> </w:t>
         </w:r>
@@ -101,14 +113,16 @@
         <w:rPr>
           <w:rFonts w:ascii="David" w:hAnsi="David" w:cs="David"/>
           <w:b/>
-          <w:sz w:val="28"/>
+          <w:sz w:val="24"/>
+          <w:szCs w:val="24"/>
         </w:rPr>
       </w:pPr>
       <w:r>
         <w:rPr>
           <w:rFonts w:ascii="David" w:hAnsi="David" w:cs="David"/>
           <w:b/>
-          <w:sz w:val="28"/>
+          <w:sz w:val="24"/>
+          <w:szCs w:val="24"/>
           <w:u w:val="single"/>
         </w:rPr>
         <w:t>Summary</w:t>
@@ -117,7 +131,8 @@
         <w:rPr>
           <w:rFonts w:ascii="David" w:hAnsi="David" w:cs="David"/>
           <w:b/>
-          <w:sz w:val="28"/>
+          <w:sz w:val="24"/>
+          <w:szCs w:val="24"/>
         </w:rPr>
         <w:t>:</w:t>
       </w:r>
@@ -129,21 +144,16 @@
         <w:rPr>
           <w:rFonts w:ascii="David" w:hAnsi="David" w:cs="David"/>
           <w:sz w:val="24"/>
-        </w:rPr>
-      </w:pPr>
-      <w:r>
-        <w:rPr>
-          <w:rFonts w:ascii="David" w:hAnsi="David" w:cs="David"/>
-          <w:sz w:val="21"/>
-        </w:rPr>
-        <w:t>Last year Information Systems student, enthusiastic about coding. Challenging myself to learn new technologies and programming languages.</w:t>
-      </w:r>
-      <w:r>
-        <w:rPr>
-          <w:rFonts w:ascii="David" w:hAnsi="David" w:cs="David"/>
-          <w:sz w:val="24"/>
-        </w:rPr>
-        <w:t xml:space="preserve"> </w:t>
+          <w:szCs w:val="24"/>
+        </w:rPr>
+      </w:pPr>
+      <w:r>
+        <w:rPr>
+          <w:rFonts w:ascii="David" w:hAnsi="David" w:cs="David"/>
+          <w:sz w:val="24"/>
+          <w:szCs w:val="24"/>
+        </w:rPr>
+        <w:t xml:space="preserve">Last year Information Systems student, enthusiastic about coding. Challenging myself to learn new technologies and programming languages. </w:t>
       </w:r>
     </w:p>
     <w:p>
@@ -196,13 +206,16 @@
         <w:ind w:left="0" w:right="0"/>
         <w:rPr>
           <w:rFonts w:ascii="David" w:hAnsi="David" w:cs="David"/>
+          <w:sz w:val="24"/>
+          <w:szCs w:val="24"/>
         </w:rPr>
       </w:pPr>
       <w:r>
         <w:rPr>
           <w:rFonts w:ascii="David" w:hAnsi="David" w:cs="David"/>
           <w:b/>
-          <w:sz w:val="28"/>
+          <w:sz w:val="24"/>
+          <w:szCs w:val="24"/>
           <w:u w:val="single"/>
         </w:rPr>
         <w:t>Education</w:t>
@@ -211,7 +224,8 @@
         <w:rPr>
           <w:rFonts w:ascii="David" w:hAnsi="David" w:cs="David"/>
           <w:b/>
-          <w:sz w:val="28"/>
+          <w:sz w:val="24"/>
+          <w:szCs w:val="24"/>
         </w:rPr>
         <w:t>:</w:t>
       </w:r>
@@ -219,7 +233,8 @@
         <w:rPr>
           <w:rFonts w:ascii="David" w:hAnsi="David" w:cs="David"/>
           <w:b/>
-          <w:sz w:val="28"/>
+          <w:sz w:val="24"/>
+          <w:szCs w:val="24"/>
         </w:rPr>
         <w:t xml:space="preserve"> </w:t>
       </w:r>
@@ -252,29 +267,39 @@
         <w:ind w:left="0" w:right="889"/>
         <w:rPr>
           <w:rFonts w:ascii="David" w:hAnsi="David" w:cs="David"/>
-        </w:rPr>
-      </w:pPr>
-      <w:r>
-        <w:rPr>
-          <w:rFonts w:ascii="David" w:hAnsi="David" w:cs="David"/>
+          <w:sz w:val="24"/>
+          <w:szCs w:val="24"/>
+        </w:rPr>
+      </w:pPr>
+      <w:r>
+        <w:rPr>
+          <w:rFonts w:ascii="David" w:hAnsi="David" w:cs="David"/>
+          <w:sz w:val="24"/>
+          <w:szCs w:val="24"/>
         </w:rPr>
         <w:t>Information Systems</w:t>
       </w:r>
       <w:r>
         <w:rPr>
           <w:rFonts w:ascii="David" w:hAnsi="David" w:cs="David"/>
+          <w:sz w:val="24"/>
+          <w:szCs w:val="24"/>
         </w:rPr>
         <w:t xml:space="preserve"> student at </w:t>
       </w:r>
       <w:r>
         <w:rPr>
           <w:rFonts w:ascii="David" w:hAnsi="David" w:cs="David"/>
+          <w:sz w:val="24"/>
+          <w:szCs w:val="24"/>
         </w:rPr>
         <w:t>University</w:t>
       </w:r>
       <w:r>
         <w:rPr>
           <w:rFonts w:ascii="David" w:hAnsi="David" w:cs="David"/>
+          <w:sz w:val="24"/>
+          <w:szCs w:val="24"/>
         </w:rPr>
         <w:t xml:space="preserve"> of Haifa.</w:t>
       </w:r>
@@ -286,12 +311,16 @@
         <w:rPr>
           <w:rFonts w:ascii="David" w:hAnsi="David" w:cs="David"/>
           <w:bCs/>
+          <w:sz w:val="24"/>
+          <w:szCs w:val="24"/>
         </w:rPr>
       </w:pPr>
       <w:r>
         <w:rPr>
           <w:rFonts w:ascii="David" w:hAnsi="David" w:cs="David"/>
           <w:bCs/>
+          <w:sz w:val="24"/>
+          <w:szCs w:val="24"/>
         </w:rPr>
         <w:t xml:space="preserve">Graduation </w:t>
       </w:r>
@@ -300,6 +329,8 @@
         <w:rPr>
           <w:rFonts w:ascii="David" w:hAnsi="David" w:cs="David"/>
           <w:bCs/>
+          <w:sz w:val="24"/>
+          <w:szCs w:val="24"/>
         </w:rPr>
         <w:t>Expected  in</w:t>
       </w:r>
@@ -308,6 +339,8 @@
         <w:rPr>
           <w:rFonts w:ascii="David" w:hAnsi="David" w:cs="David"/>
           <w:bCs/>
+          <w:sz w:val="24"/>
+          <w:szCs w:val="24"/>
         </w:rPr>
         <w:t xml:space="preserve"> July-2019.</w:t>
       </w:r>
@@ -318,18 +351,24 @@
         <w:ind w:left="0" w:right="0"/>
         <w:rPr>
           <w:rFonts w:ascii="David" w:hAnsi="David" w:cs="David"/>
+          <w:sz w:val="24"/>
+          <w:szCs w:val="24"/>
         </w:rPr>
       </w:pPr>
       <w:r>
         <w:rPr>
           <w:rFonts w:ascii="David" w:hAnsi="David" w:cs="David"/>
           <w:b/>
+          <w:sz w:val="24"/>
+          <w:szCs w:val="24"/>
         </w:rPr>
         <w:t>Courses:</w:t>
       </w:r>
       <w:r>
         <w:rPr>
           <w:rFonts w:ascii="David" w:hAnsi="David" w:cs="David"/>
+          <w:sz w:val="24"/>
+          <w:szCs w:val="24"/>
         </w:rPr>
         <w:t xml:space="preserve"> </w:t>
       </w:r>
@@ -340,17 +379,23 @@
         <w:ind w:left="0" w:right="0"/>
         <w:rPr>
           <w:rFonts w:ascii="David" w:hAnsi="David" w:cs="David"/>
-        </w:rPr>
-      </w:pPr>
-      <w:r>
-        <w:rPr>
-          <w:rFonts w:ascii="David" w:hAnsi="David" w:cs="David"/>
+          <w:sz w:val="24"/>
+          <w:szCs w:val="24"/>
+        </w:rPr>
+      </w:pPr>
+      <w:r>
+        <w:rPr>
+          <w:rFonts w:ascii="David" w:hAnsi="David" w:cs="David"/>
+          <w:sz w:val="24"/>
+          <w:szCs w:val="24"/>
         </w:rPr>
         <w:t>introduction to computers and programming- C language</w:t>
       </w:r>
       <w:r>
         <w:rPr>
           <w:rFonts w:ascii="David" w:hAnsi="David" w:cs="David"/>
+          <w:sz w:val="24"/>
+          <w:szCs w:val="24"/>
         </w:rPr>
         <w:t xml:space="preserve">, </w:t>
       </w:r>
@@ -358,6 +403,8 @@
       <w:r>
         <w:rPr>
           <w:rFonts w:ascii="David" w:hAnsi="David" w:cs="David"/>
+          <w:sz w:val="24"/>
+          <w:szCs w:val="24"/>
         </w:rPr>
         <w:t>web(</w:t>
       </w:r>
@@ -365,30 +412,40 @@
       <w:r>
         <w:rPr>
           <w:rFonts w:ascii="David" w:hAnsi="David" w:cs="David"/>
+          <w:sz w:val="24"/>
+          <w:szCs w:val="24"/>
         </w:rPr>
         <w:t>client side)</w:t>
       </w:r>
       <w:r>
         <w:rPr>
           <w:rFonts w:ascii="David" w:hAnsi="David" w:cs="David"/>
+          <w:sz w:val="24"/>
+          <w:szCs w:val="24"/>
         </w:rPr>
         <w:t xml:space="preserve">, </w:t>
       </w:r>
       <w:r>
         <w:rPr>
           <w:rFonts w:ascii="David" w:hAnsi="David" w:cs="David"/>
+          <w:sz w:val="24"/>
+          <w:szCs w:val="24"/>
         </w:rPr>
         <w:t>basics of QA</w:t>
       </w:r>
       <w:r>
         <w:rPr>
           <w:rFonts w:ascii="David" w:hAnsi="David" w:cs="David"/>
+          <w:sz w:val="24"/>
+          <w:szCs w:val="24"/>
         </w:rPr>
         <w:t xml:space="preserve">, </w:t>
       </w:r>
       <w:r>
         <w:rPr>
           <w:rFonts w:ascii="David" w:hAnsi="David" w:cs="David"/>
+          <w:sz w:val="24"/>
+          <w:szCs w:val="24"/>
         </w:rPr>
         <w:t xml:space="preserve">OOP. </w:t>
       </w:r>
@@ -421,11 +478,15 @@
         <w:ind w:left="0" w:right="0"/>
         <w:rPr>
           <w:rFonts w:ascii="David" w:hAnsi="David" w:cs="David"/>
-        </w:rPr>
-      </w:pPr>
-      <w:r>
-        <w:rPr>
-          <w:rFonts w:ascii="David" w:hAnsi="David" w:cs="David"/>
+          <w:sz w:val="24"/>
+          <w:szCs w:val="24"/>
+        </w:rPr>
+      </w:pPr>
+      <w:r>
+        <w:rPr>
+          <w:rFonts w:ascii="David" w:hAnsi="David" w:cs="David"/>
+          <w:sz w:val="24"/>
+          <w:szCs w:val="24"/>
         </w:rPr>
         <w:t xml:space="preserve">Android application development practical training course. </w:t>
       </w:r>
@@ -436,11 +497,15 @@
         <w:ind w:left="0" w:right="0"/>
         <w:rPr>
           <w:rFonts w:ascii="David" w:hAnsi="David" w:cs="David"/>
-        </w:rPr>
-      </w:pPr>
-      <w:r>
-        <w:rPr>
-          <w:rFonts w:ascii="David" w:hAnsi="David" w:cs="David"/>
+          <w:sz w:val="24"/>
+          <w:szCs w:val="24"/>
+        </w:rPr>
+      </w:pPr>
+      <w:r>
+        <w:rPr>
+          <w:rFonts w:ascii="David" w:hAnsi="David" w:cs="David"/>
+          <w:sz w:val="24"/>
+          <w:szCs w:val="24"/>
         </w:rPr>
         <w:t xml:space="preserve">Android application development practical training course. </w:t>
       </w:r>
@@ -448,6 +513,8 @@
       <w:r>
         <w:rPr>
           <w:rFonts w:ascii="David" w:hAnsi="David" w:cs="David"/>
+          <w:sz w:val="24"/>
+          <w:szCs w:val="24"/>
         </w:rPr>
         <w:t>Tsofen</w:t>
       </w:r>
@@ -455,6 +522,8 @@
       <w:r>
         <w:rPr>
           <w:rFonts w:ascii="David" w:hAnsi="David" w:cs="David"/>
+          <w:sz w:val="24"/>
+          <w:szCs w:val="24"/>
         </w:rPr>
         <w:t xml:space="preserve"> organization, John Bryce &amp; University of Haifa. 270 academic hours including theoretical contents and a hands-on development project using industry methodologies and practices. </w:t>
       </w:r>
@@ -465,11 +534,15 @@
         <w:ind w:left="0" w:right="0"/>
         <w:rPr>
           <w:rFonts w:ascii="David" w:hAnsi="David" w:cs="David"/>
-        </w:rPr>
-      </w:pPr>
-      <w:r>
-        <w:rPr>
-          <w:rFonts w:ascii="David" w:hAnsi="David" w:cs="David"/>
+          <w:sz w:val="24"/>
+          <w:szCs w:val="24"/>
+        </w:rPr>
+      </w:pPr>
+      <w:r>
+        <w:rPr>
+          <w:rFonts w:ascii="David" w:hAnsi="David" w:cs="David"/>
+          <w:sz w:val="24"/>
+          <w:szCs w:val="24"/>
         </w:rPr>
         <w:t xml:space="preserve">Technologies: Java, Tomcat, SQL, Android Studio, Eclipse </w:t>
       </w:r>
@@ -480,11 +553,15 @@
         <w:ind w:left="0" w:right="0"/>
         <w:rPr>
           <w:rFonts w:ascii="David" w:hAnsi="David" w:cs="David"/>
-        </w:rPr>
-      </w:pPr>
-      <w:r>
-        <w:rPr>
-          <w:rFonts w:ascii="David" w:hAnsi="David" w:cs="David"/>
+          <w:sz w:val="24"/>
+          <w:szCs w:val="24"/>
+        </w:rPr>
+      </w:pPr>
+      <w:r>
+        <w:rPr>
+          <w:rFonts w:ascii="David" w:hAnsi="David" w:cs="David"/>
+          <w:sz w:val="24"/>
+          <w:szCs w:val="24"/>
         </w:rPr>
         <w:t xml:space="preserve">Project: A kindergarten management Android application combining server side, client side, databases and GitHub version control. </w:t>
       </w:r>
@@ -517,17 +594,23 @@
         <w:ind w:left="0" w:right="258"/>
         <w:rPr>
           <w:rFonts w:ascii="David" w:hAnsi="David" w:cs="David"/>
-        </w:rPr>
-      </w:pPr>
-      <w:r>
-        <w:rPr>
-          <w:rFonts w:ascii="David" w:hAnsi="David" w:cs="David"/>
+          <w:sz w:val="24"/>
+          <w:szCs w:val="24"/>
+        </w:rPr>
+      </w:pPr>
+      <w:r>
+        <w:rPr>
+          <w:rFonts w:ascii="David" w:hAnsi="David" w:cs="David"/>
+          <w:sz w:val="24"/>
+          <w:szCs w:val="24"/>
         </w:rPr>
         <w:t>Major in Physics and software engineering</w:t>
       </w:r>
       <w:r>
         <w:rPr>
           <w:rFonts w:ascii="David" w:hAnsi="David" w:cs="David"/>
+          <w:sz w:val="24"/>
+          <w:szCs w:val="24"/>
         </w:rPr>
         <w:t xml:space="preserve">, </w:t>
       </w:r>
@@ -535,18 +618,24 @@
       <w:r>
         <w:rPr>
           <w:rFonts w:ascii="David" w:hAnsi="David" w:cs="David"/>
+          <w:sz w:val="24"/>
+          <w:szCs w:val="24"/>
         </w:rPr>
         <w:t xml:space="preserve">at </w:t>
       </w:r>
       <w:r>
         <w:rPr>
           <w:rFonts w:ascii="David" w:hAnsi="David" w:cs="David"/>
+          <w:sz w:val="24"/>
+          <w:szCs w:val="24"/>
         </w:rPr>
         <w:t xml:space="preserve"> </w:t>
       </w:r>
       <w:r>
         <w:rPr>
           <w:rFonts w:ascii="David" w:hAnsi="David" w:cs="David"/>
+          <w:sz w:val="24"/>
+          <w:szCs w:val="24"/>
         </w:rPr>
         <w:t>Salem</w:t>
       </w:r>
@@ -554,6 +643,8 @@
       <w:r>
         <w:rPr>
           <w:rFonts w:ascii="David" w:hAnsi="David" w:cs="David"/>
+          <w:sz w:val="24"/>
+          <w:szCs w:val="24"/>
         </w:rPr>
         <w:t xml:space="preserve"> High school.</w:t>
       </w:r>
@@ -564,6 +655,8 @@
         <w:ind w:left="0" w:right="0"/>
         <w:rPr>
           <w:rFonts w:ascii="David" w:hAnsi="David" w:cs="David"/>
+          <w:sz w:val="24"/>
+          <w:szCs w:val="24"/>
           <w:u w:val="single"/>
         </w:rPr>
       </w:pPr>
@@ -572,7 +665,8 @@
         <w:rPr>
           <w:rFonts w:ascii="David" w:hAnsi="David" w:cs="David"/>
           <w:b/>
-          <w:sz w:val="28"/>
+          <w:sz w:val="24"/>
+          <w:szCs w:val="24"/>
           <w:u w:val="single"/>
         </w:rPr>
         <w:t>Skills</w:t>
@@ -580,7 +674,8 @@
       <w:r>
         <w:rPr>
           <w:rFonts w:ascii="David" w:hAnsi="David" w:cs="David"/>
-          <w:sz w:val="21"/>
+          <w:sz w:val="24"/>
+          <w:szCs w:val="24"/>
           <w:u w:val="single"/>
         </w:rPr>
         <w:t xml:space="preserve"> </w:t>
@@ -588,7 +683,8 @@
       <w:r>
         <w:rPr>
           <w:rFonts w:ascii="David" w:hAnsi="David" w:cs="David"/>
-          <w:sz w:val="21"/>
+          <w:sz w:val="24"/>
+          <w:szCs w:val="24"/>
           <w:u w:val="single"/>
         </w:rPr>
         <w:t>:</w:t>
@@ -605,11 +701,15 @@
         <w:ind w:left="0" w:right="0" w:firstLine="0"/>
         <w:rPr>
           <w:rFonts w:ascii="David" w:hAnsi="David" w:cs="David"/>
+          <w:sz w:val="24"/>
+          <w:szCs w:val="24"/>
         </w:rPr>
       </w:pPr>
       <w:r>
         <w:rPr>
           <w:rFonts w:ascii="David" w:eastAsia="Calibri" w:hAnsi="David" w:cs="David"/>
+          <w:sz w:val="24"/>
+          <w:szCs w:val="24"/>
         </w:rPr>
         <w:tab/>
       </w:r>
@@ -617,27 +717,26 @@
         <w:rPr>
           <w:rFonts w:ascii="David" w:hAnsi="David" w:cs="David"/>
           <w:b/>
+          <w:sz w:val="24"/>
+          <w:szCs w:val="24"/>
         </w:rPr>
         <w:t>Programming Languages:</w:t>
       </w:r>
       <w:r>
         <w:rPr>
           <w:rFonts w:ascii="David" w:hAnsi="David" w:cs="David"/>
-          <w:sz w:val="21"/>
+          <w:sz w:val="24"/>
+          <w:szCs w:val="24"/>
         </w:rPr>
         <w:t xml:space="preserve"> </w:t>
       </w:r>
       <w:r>
         <w:rPr>
           <w:rFonts w:ascii="David" w:hAnsi="David" w:cs="David"/>
-          <w:sz w:val="21"/>
+          <w:sz w:val="24"/>
+          <w:szCs w:val="24"/>
         </w:rPr>
         <w:tab/>
-      </w:r>
-      <w:r>
-        <w:rPr>
-          <w:rFonts w:ascii="David" w:hAnsi="David" w:cs="David"/>
-        </w:rPr>
         <w:t xml:space="preserve"> </w:t>
       </w:r>
     </w:p>
@@ -651,11 +750,15 @@
         <w:ind w:left="541" w:right="0" w:hanging="180"/>
         <w:rPr>
           <w:rFonts w:ascii="David" w:hAnsi="David" w:cs="David"/>
-        </w:rPr>
-      </w:pPr>
-      <w:r>
-        <w:rPr>
-          <w:rFonts w:ascii="David" w:hAnsi="David" w:cs="David"/>
+          <w:sz w:val="24"/>
+          <w:szCs w:val="24"/>
+        </w:rPr>
+      </w:pPr>
+      <w:r>
+        <w:rPr>
+          <w:rFonts w:ascii="David" w:hAnsi="David" w:cs="David"/>
+          <w:sz w:val="24"/>
+          <w:szCs w:val="24"/>
         </w:rPr>
         <w:t xml:space="preserve">Knowledge in: C, C#, Java, </w:t>
       </w:r>
@@ -663,6 +766,8 @@
       <w:r>
         <w:rPr>
           <w:rFonts w:ascii="David" w:hAnsi="David" w:cs="David"/>
+          <w:sz w:val="24"/>
+          <w:szCs w:val="24"/>
         </w:rPr>
         <w:t>SQL,MYSQL</w:t>
       </w:r>
@@ -670,6 +775,8 @@
       <w:r>
         <w:rPr>
           <w:rFonts w:ascii="David" w:hAnsi="David" w:cs="David"/>
+          <w:sz w:val="24"/>
+          <w:szCs w:val="24"/>
         </w:rPr>
         <w:t>.</w:t>
       </w:r>
@@ -684,11 +791,15 @@
         <w:ind w:left="541" w:right="0" w:hanging="180"/>
         <w:rPr>
           <w:rFonts w:ascii="David" w:hAnsi="David" w:cs="David"/>
-        </w:rPr>
-      </w:pPr>
-      <w:r>
-        <w:rPr>
-          <w:rFonts w:ascii="David" w:hAnsi="David" w:cs="David"/>
+          <w:sz w:val="24"/>
+          <w:szCs w:val="24"/>
+        </w:rPr>
+      </w:pPr>
+      <w:r>
+        <w:rPr>
+          <w:rFonts w:ascii="David" w:hAnsi="David" w:cs="David"/>
+          <w:sz w:val="24"/>
+          <w:szCs w:val="24"/>
         </w:rPr>
         <w:t xml:space="preserve">Familiarity with: HTML, </w:t>
       </w:r>
@@ -696,6 +807,8 @@
       <w:r>
         <w:rPr>
           <w:rFonts w:ascii="David" w:hAnsi="David" w:cs="David"/>
+          <w:sz w:val="24"/>
+          <w:szCs w:val="24"/>
         </w:rPr>
         <w:t>CSS,  JS</w:t>
       </w:r>
@@ -703,30 +816,40 @@
       <w:r>
         <w:rPr>
           <w:rFonts w:ascii="David" w:hAnsi="David" w:cs="David"/>
+          <w:sz w:val="24"/>
+          <w:szCs w:val="24"/>
         </w:rPr>
         <w:t>,</w:t>
       </w:r>
       <w:r>
         <w:rPr>
           <w:rFonts w:ascii="David" w:hAnsi="David" w:cs="David"/>
+          <w:sz w:val="24"/>
+          <w:szCs w:val="24"/>
         </w:rPr>
         <w:t xml:space="preserve"> </w:t>
       </w:r>
       <w:r>
         <w:rPr>
           <w:rFonts w:ascii="David" w:hAnsi="David" w:cs="David"/>
+          <w:sz w:val="24"/>
+          <w:szCs w:val="24"/>
         </w:rPr>
         <w:t>android,</w:t>
       </w:r>
       <w:r>
         <w:rPr>
           <w:rFonts w:ascii="David" w:hAnsi="David" w:cs="David"/>
+          <w:sz w:val="24"/>
+          <w:szCs w:val="24"/>
         </w:rPr>
         <w:t xml:space="preserve"> </w:t>
       </w:r>
       <w:r>
         <w:rPr>
           <w:rFonts w:ascii="David" w:hAnsi="David" w:cs="David"/>
+          <w:sz w:val="24"/>
+          <w:szCs w:val="24"/>
         </w:rPr>
         <w:t>Bash, Linux.</w:t>
       </w:r>
@@ -741,11 +864,15 @@
         <w:ind w:left="0" w:right="0" w:firstLine="0"/>
         <w:rPr>
           <w:rFonts w:ascii="David" w:hAnsi="David" w:cs="David"/>
+          <w:sz w:val="24"/>
+          <w:szCs w:val="24"/>
         </w:rPr>
       </w:pPr>
       <w:r>
         <w:rPr>
           <w:rFonts w:ascii="David" w:eastAsia="Calibri" w:hAnsi="David" w:cs="David"/>
+          <w:sz w:val="24"/>
+          <w:szCs w:val="24"/>
         </w:rPr>
         <w:tab/>
       </w:r>
@@ -753,18 +880,24 @@
         <w:rPr>
           <w:rFonts w:ascii="David" w:hAnsi="David" w:cs="David"/>
           <w:b/>
+          <w:sz w:val="24"/>
+          <w:szCs w:val="24"/>
         </w:rPr>
         <w:t>Modeling:</w:t>
       </w:r>
       <w:r>
         <w:rPr>
           <w:rFonts w:ascii="David" w:hAnsi="David" w:cs="David"/>
+          <w:sz w:val="24"/>
+          <w:szCs w:val="24"/>
         </w:rPr>
         <w:t xml:space="preserve"> </w:t>
       </w:r>
       <w:r>
         <w:rPr>
           <w:rFonts w:ascii="David" w:hAnsi="David" w:cs="David"/>
+          <w:sz w:val="24"/>
+          <w:szCs w:val="24"/>
         </w:rPr>
         <w:tab/>
         <w:t xml:space="preserve"> </w:t>
@@ -780,11 +913,15 @@
         <w:ind w:left="541" w:right="0" w:hanging="180"/>
         <w:rPr>
           <w:rFonts w:ascii="David" w:hAnsi="David" w:cs="David"/>
-        </w:rPr>
-      </w:pPr>
-      <w:r>
-        <w:rPr>
-          <w:rFonts w:ascii="David" w:hAnsi="David" w:cs="David"/>
+          <w:sz w:val="24"/>
+          <w:szCs w:val="24"/>
+        </w:rPr>
+      </w:pPr>
+      <w:r>
+        <w:rPr>
+          <w:rFonts w:ascii="David" w:hAnsi="David" w:cs="David"/>
+          <w:sz w:val="24"/>
+          <w:szCs w:val="24"/>
         </w:rPr>
         <w:t xml:space="preserve">Knowledge in: ERD, UML, CLASS </w:t>
       </w:r>
@@ -792,13 +929,16 @@
       <w:r>
         <w:rPr>
           <w:rFonts w:ascii="David" w:hAnsi="David" w:cs="David"/>
+          <w:sz w:val="24"/>
+          <w:szCs w:val="24"/>
         </w:rPr>
         <w:t>DIAGRAM</w:t>
       </w:r>
       <w:r>
         <w:rPr>
           <w:rFonts w:ascii="David" w:hAnsi="David" w:cs="David"/>
-          <w:sz w:val="34"/>
+          <w:sz w:val="24"/>
+          <w:szCs w:val="24"/>
           <w:vertAlign w:val="superscript"/>
         </w:rPr>
         <w:t xml:space="preserve"> </w:t>
@@ -806,6 +946,8 @@
       <w:r>
         <w:rPr>
           <w:rFonts w:ascii="David" w:hAnsi="David" w:cs="David"/>
+          <w:sz w:val="24"/>
+          <w:szCs w:val="24"/>
         </w:rPr>
         <w:t>.</w:t>
       </w:r>
@@ -813,6 +955,8 @@
       <w:r>
         <w:rPr>
           <w:rFonts w:ascii="David" w:hAnsi="David" w:cs="David"/>
+          <w:sz w:val="24"/>
+          <w:szCs w:val="24"/>
         </w:rPr>
         <w:t xml:space="preserve"> </w:t>
       </w:r>
@@ -823,11 +967,15 @@
         <w:ind w:left="5" w:right="0" w:firstLine="0"/>
         <w:rPr>
           <w:rFonts w:ascii="David" w:hAnsi="David" w:cs="David"/>
-        </w:rPr>
-      </w:pPr>
-      <w:r>
-        <w:rPr>
-          <w:rFonts w:ascii="David" w:hAnsi="David" w:cs="David"/>
+          <w:sz w:val="24"/>
+          <w:szCs w:val="24"/>
+        </w:rPr>
+      </w:pPr>
+      <w:r>
+        <w:rPr>
+          <w:rFonts w:ascii="David" w:hAnsi="David" w:cs="David"/>
+          <w:sz w:val="24"/>
+          <w:szCs w:val="24"/>
         </w:rPr>
         <w:t xml:space="preserve"> </w:t>
       </w:r>
@@ -835,14 +983,16 @@
         <w:rPr>
           <w:rFonts w:ascii="David" w:eastAsia="Arial" w:hAnsi="David" w:cs="David"/>
           <w:b/>
-          <w:sz w:val="21"/>
+          <w:sz w:val="24"/>
+          <w:szCs w:val="24"/>
         </w:rPr>
         <w:t>Work-spaces:</w:t>
       </w:r>
       <w:r>
         <w:rPr>
           <w:rFonts w:ascii="David" w:eastAsia="Arial" w:hAnsi="David" w:cs="David"/>
-          <w:sz w:val="21"/>
+          <w:sz w:val="24"/>
+          <w:szCs w:val="24"/>
         </w:rPr>
         <w:t xml:space="preserve"> </w:t>
       </w:r>
@@ -857,30 +1007,57 @@
         <w:ind w:left="541" w:right="0" w:hanging="180"/>
         <w:rPr>
           <w:rFonts w:ascii="David" w:hAnsi="David" w:cs="David"/>
-        </w:rPr>
-      </w:pPr>
-      <w:r>
-        <w:rPr>
-          <w:rFonts w:ascii="David" w:hAnsi="David" w:cs="David"/>
-        </w:rPr>
-        <w:t>Code Blocks, Visual Studio , Eclipse,  NetBeans, Visual Paradigm, (APACHE)</w:t>
-      </w:r>
-      <w:r>
-        <w:rPr>
-          <w:rFonts w:ascii="David" w:hAnsi="David" w:cs="David"/>
+          <w:sz w:val="24"/>
+          <w:szCs w:val="24"/>
+        </w:rPr>
+      </w:pPr>
+      <w:r>
+        <w:rPr>
+          <w:rFonts w:ascii="David" w:hAnsi="David" w:cs="David"/>
+          <w:sz w:val="24"/>
+          <w:szCs w:val="24"/>
+        </w:rPr>
+        <w:t xml:space="preserve">Code Blocks, Visual </w:t>
+      </w:r>
+      <w:proofErr w:type="gramStart"/>
+      <w:r>
+        <w:rPr>
+          <w:rFonts w:ascii="David" w:hAnsi="David" w:cs="David"/>
+          <w:sz w:val="24"/>
+          <w:szCs w:val="24"/>
+        </w:rPr>
+        <w:t>Studio ,</w:t>
+      </w:r>
+      <w:proofErr w:type="gramEnd"/>
+      <w:r>
+        <w:rPr>
+          <w:rFonts w:ascii="David" w:hAnsi="David" w:cs="David"/>
+          <w:sz w:val="24"/>
+          <w:szCs w:val="24"/>
+        </w:rPr>
+        <w:t xml:space="preserve"> Eclipse,  NetBeans, Visual Paradigm, (APACHE)</w:t>
+      </w:r>
+      <w:r>
+        <w:rPr>
+          <w:rFonts w:ascii="David" w:hAnsi="David" w:cs="David"/>
+          <w:sz w:val="24"/>
+          <w:szCs w:val="24"/>
         </w:rPr>
         <w:t xml:space="preserve"> </w:t>
       </w:r>
       <w:r>
         <w:rPr>
           <w:rFonts w:ascii="David" w:hAnsi="David" w:cs="David"/>
+          <w:sz w:val="24"/>
+          <w:szCs w:val="24"/>
         </w:rPr>
         <w:t xml:space="preserve">Xampp, ATOM, MYSQL </w:t>
       </w:r>
       <w:r>
         <w:rPr>
           <w:rFonts w:ascii="David" w:hAnsi="David" w:cs="David"/>
-          <w:sz w:val="34"/>
+          <w:sz w:val="24"/>
+          <w:szCs w:val="24"/>
           <w:vertAlign w:val="superscript"/>
         </w:rPr>
         <w:t xml:space="preserve"> </w:t>
@@ -888,38 +1065,40 @@
       <w:r>
         <w:rPr>
           <w:rFonts w:ascii="David" w:hAnsi="David" w:cs="David"/>
-        </w:rPr>
-        <w:t>WORKBECH,SQL Server Management</w:t>
-      </w:r>
-      <w:bookmarkStart w:id="0" w:name="_GoBack"/>
-      <w:bookmarkEnd w:id="0"/>
-      <w:r>
-        <w:rPr>
-          <w:rFonts w:ascii="David" w:hAnsi="David" w:cs="David"/>
-        </w:rPr>
-        <w:t>,</w:t>
-      </w:r>
-      <w:r>
-        <w:rPr>
-          <w:rFonts w:ascii="David" w:hAnsi="David" w:cs="David"/>
+          <w:sz w:val="24"/>
+          <w:szCs w:val="24"/>
+        </w:rPr>
+        <w:t>WORKBECH,SQL Server Management,</w:t>
+      </w:r>
+      <w:r>
+        <w:rPr>
+          <w:rFonts w:ascii="David" w:hAnsi="David" w:cs="David"/>
+          <w:sz w:val="24"/>
+          <w:szCs w:val="24"/>
         </w:rPr>
         <w:t xml:space="preserve"> </w:t>
       </w:r>
       <w:r>
         <w:rPr>
           <w:rFonts w:ascii="David" w:hAnsi="David" w:cs="David"/>
+          <w:sz w:val="24"/>
+          <w:szCs w:val="24"/>
         </w:rPr>
         <w:t>Git</w:t>
       </w:r>
       <w:r>
         <w:rPr>
           <w:rFonts w:ascii="David" w:hAnsi="David" w:cs="David"/>
+          <w:sz w:val="24"/>
+          <w:szCs w:val="24"/>
         </w:rPr>
         <w:t xml:space="preserve">,  </w:t>
       </w:r>
       <w:r>
         <w:rPr>
           <w:rFonts w:ascii="David" w:hAnsi="David" w:cs="David"/>
+          <w:sz w:val="24"/>
+          <w:szCs w:val="24"/>
         </w:rPr>
         <w:t xml:space="preserve">. </w:t>
       </w:r>
@@ -930,13 +1109,16 @@
         <w:ind w:left="0" w:right="0"/>
         <w:rPr>
           <w:rFonts w:ascii="David" w:hAnsi="David" w:cs="David"/>
+          <w:sz w:val="24"/>
+          <w:szCs w:val="24"/>
         </w:rPr>
       </w:pPr>
       <w:r>
         <w:rPr>
           <w:rFonts w:ascii="David" w:hAnsi="David" w:cs="David"/>
           <w:b/>
-          <w:sz w:val="28"/>
+          <w:sz w:val="24"/>
+          <w:szCs w:val="24"/>
           <w:u w:val="single"/>
         </w:rPr>
         <w:t xml:space="preserve">Work </w:t>
@@ -946,7 +1128,8 @@
         <w:rPr>
           <w:rFonts w:ascii="David" w:hAnsi="David" w:cs="David"/>
           <w:b/>
-          <w:sz w:val="28"/>
+          <w:sz w:val="24"/>
+          <w:szCs w:val="24"/>
           <w:u w:val="single"/>
         </w:rPr>
         <w:t>Experience</w:t>
@@ -954,12 +1137,16 @@
       <w:r>
         <w:rPr>
           <w:rFonts w:ascii="David" w:hAnsi="David" w:cs="David"/>
+          <w:sz w:val="24"/>
+          <w:szCs w:val="24"/>
         </w:rPr>
         <w:t xml:space="preserve"> </w:t>
       </w:r>
       <w:r>
         <w:rPr>
           <w:rFonts w:ascii="David" w:hAnsi="David" w:cs="David"/>
+          <w:sz w:val="24"/>
+          <w:szCs w:val="24"/>
         </w:rPr>
         <w:t>:</w:t>
       </w:r>
@@ -971,11 +1158,15 @@
         <w:ind w:left="0" w:right="0"/>
         <w:rPr>
           <w:rFonts w:ascii="David" w:hAnsi="David" w:cs="David"/>
-        </w:rPr>
-      </w:pPr>
-      <w:r>
-        <w:rPr>
-          <w:rFonts w:ascii="David" w:hAnsi="David" w:cs="David"/>
+          <w:sz w:val="24"/>
+          <w:szCs w:val="24"/>
+        </w:rPr>
+      </w:pPr>
+      <w:r>
+        <w:rPr>
+          <w:rFonts w:ascii="David" w:hAnsi="David" w:cs="David"/>
+          <w:sz w:val="24"/>
+          <w:szCs w:val="24"/>
         </w:rPr>
         <w:t xml:space="preserve">Oct 2015- Jun 2017 </w:t>
       </w:r>
@@ -986,12 +1177,15 @@
         <w:ind w:left="0" w:right="217"/>
         <w:rPr>
           <w:rFonts w:ascii="David" w:hAnsi="David" w:cs="David"/>
-        </w:rPr>
-      </w:pPr>
-      <w:r>
-        <w:rPr>
-          <w:rFonts w:ascii="David" w:hAnsi="David" w:cs="David"/>
-          <w:sz w:val="21"/>
+          <w:sz w:val="24"/>
+          <w:szCs w:val="24"/>
+        </w:rPr>
+      </w:pPr>
+      <w:r>
+        <w:rPr>
+          <w:rFonts w:ascii="David" w:hAnsi="David" w:cs="David"/>
+          <w:sz w:val="24"/>
+          <w:szCs w:val="24"/>
         </w:rPr>
         <w:t xml:space="preserve">Mentor a student with Perach Program. </w:t>
       </w:r>
@@ -1002,12 +1196,15 @@
         <w:ind w:left="0" w:right="217"/>
         <w:rPr>
           <w:rFonts w:ascii="David" w:hAnsi="David" w:cs="David"/>
-        </w:rPr>
-      </w:pPr>
-      <w:r>
-        <w:rPr>
-          <w:rFonts w:ascii="David" w:hAnsi="David" w:cs="David"/>
-          <w:sz w:val="21"/>
+          <w:sz w:val="24"/>
+          <w:szCs w:val="24"/>
+        </w:rPr>
+      </w:pPr>
+      <w:r>
+        <w:rPr>
+          <w:rFonts w:ascii="David" w:hAnsi="David" w:cs="David"/>
+          <w:sz w:val="24"/>
+          <w:szCs w:val="24"/>
         </w:rPr>
         <w:t xml:space="preserve">Dec 2015 – Current Day </w:t>
       </w:r>
@@ -1018,12 +1215,15 @@
         <w:ind w:left="0" w:right="217"/>
         <w:rPr>
           <w:rFonts w:ascii="David" w:hAnsi="David" w:cs="David"/>
-        </w:rPr>
-      </w:pPr>
-      <w:r>
-        <w:rPr>
-          <w:rFonts w:ascii="David" w:hAnsi="David" w:cs="David"/>
-          <w:sz w:val="21"/>
+          <w:sz w:val="24"/>
+          <w:szCs w:val="24"/>
+        </w:rPr>
+      </w:pPr>
+      <w:r>
+        <w:rPr>
+          <w:rFonts w:ascii="David" w:hAnsi="David" w:cs="David"/>
+          <w:sz w:val="24"/>
+          <w:szCs w:val="24"/>
         </w:rPr>
         <w:t xml:space="preserve">Volunteering at </w:t>
       </w:r>
@@ -1031,7 +1231,8 @@
       <w:r>
         <w:rPr>
           <w:rFonts w:ascii="David" w:hAnsi="David" w:cs="David"/>
-          <w:sz w:val="21"/>
+          <w:sz w:val="24"/>
+          <w:szCs w:val="24"/>
         </w:rPr>
         <w:t>Non profitable</w:t>
       </w:r>
@@ -1039,7 +1240,8 @@
       <w:r>
         <w:rPr>
           <w:rFonts w:ascii="David" w:hAnsi="David" w:cs="David"/>
-          <w:sz w:val="21"/>
+          <w:sz w:val="24"/>
+          <w:szCs w:val="24"/>
         </w:rPr>
         <w:t xml:space="preserve"> Association. </w:t>
       </w:r>
@@ -1050,7 +1252,8 @@
         <w:ind w:left="0" w:right="0"/>
         <w:rPr>
           <w:rFonts w:ascii="David" w:hAnsi="David" w:cs="David"/>
-          <w:sz w:val="21"/>
+          <w:sz w:val="24"/>
+          <w:szCs w:val="24"/>
         </w:rPr>
       </w:pPr>
       <w:proofErr w:type="gramStart"/>
@@ -1058,7 +1261,8 @@
         <w:rPr>
           <w:rFonts w:ascii="David" w:hAnsi="David" w:cs="David"/>
           <w:b/>
-          <w:sz w:val="28"/>
+          <w:sz w:val="24"/>
+          <w:szCs w:val="24"/>
           <w:u w:val="single"/>
         </w:rPr>
         <w:t>Languages</w:t>
@@ -1066,7 +1270,8 @@
       <w:r>
         <w:rPr>
           <w:rFonts w:ascii="David" w:hAnsi="David" w:cs="David"/>
-          <w:sz w:val="21"/>
+          <w:sz w:val="24"/>
+          <w:szCs w:val="24"/>
         </w:rPr>
         <w:t xml:space="preserve"> :</w:t>
       </w:r>
@@ -1074,7 +1279,8 @@
       <w:r>
         <w:rPr>
           <w:rFonts w:ascii="David" w:hAnsi="David" w:cs="David"/>
-          <w:sz w:val="21"/>
+          <w:sz w:val="24"/>
+          <w:szCs w:val="24"/>
         </w:rPr>
         <w:t xml:space="preserve"> </w:t>
       </w:r>
@@ -1085,12 +1291,15 @@
         <w:ind w:left="0" w:right="217"/>
         <w:rPr>
           <w:rFonts w:ascii="David" w:hAnsi="David" w:cs="David"/>
-        </w:rPr>
-      </w:pPr>
-      <w:r>
-        <w:rPr>
-          <w:rFonts w:ascii="David" w:hAnsi="David" w:cs="David"/>
-          <w:sz w:val="21"/>
+          <w:sz w:val="24"/>
+          <w:szCs w:val="24"/>
+        </w:rPr>
+      </w:pPr>
+      <w:r>
+        <w:rPr>
+          <w:rFonts w:ascii="David" w:hAnsi="David" w:cs="David"/>
+          <w:sz w:val="24"/>
+          <w:szCs w:val="24"/>
         </w:rPr>
         <w:t xml:space="preserve">Arabic: Mother Tongue | English: Good | Hebrew: Good </w:t>
       </w:r>
@@ -1101,13 +1310,16 @@
         <w:ind w:left="0" w:right="0" w:firstLine="0"/>
         <w:rPr>
           <w:rFonts w:ascii="David" w:hAnsi="David" w:cs="David"/>
+          <w:sz w:val="24"/>
+          <w:szCs w:val="24"/>
         </w:rPr>
       </w:pPr>
       <w:r>
         <w:rPr>
           <w:rFonts w:ascii="David" w:hAnsi="David" w:cs="David"/>
           <w:b/>
-          <w:sz w:val="28"/>
+          <w:sz w:val="24"/>
+          <w:szCs w:val="24"/>
         </w:rPr>
         <w:t xml:space="preserve"> </w:t>
       </w:r>

</xml_diff>